<commit_message>
Authentication and Authorization - 2
</commit_message>
<xml_diff>
--- a/MichelleAmosah-COMP229-401-Screenshots.docx
+++ b/MichelleAmosah-COMP229-401-Screenshots.docx
@@ -4,11 +4,14 @@
   <w:body>
     <w:p>
       <w:r>
-        <w:t>Database collections</w:t>
-      </w:r>
-    </w:p>
-    <w:p>
-      <w:r>
+        <w:t>DATABASE COLLECTIONS</w:t>
+      </w:r>
+    </w:p>
+    <w:p>
+      <w:r>
+        <w:rPr>
+          <w:noProof/>
+        </w:rPr>
         <w:drawing>
           <wp:inline distT="0" distB="0" distL="0" distR="0" wp14:anchorId="79D94036" wp14:editId="51E31E0E">
             <wp:extent cx="5943600" cy="2968625"/>
@@ -25,7 +28,7 @@
                     <pic:cNvPicPr/>
                   </pic:nvPicPr>
                   <pic:blipFill>
-                    <a:blip r:embed="rId5"/>
+                    <a:blip r:embed="rId7"/>
                     <a:stretch>
                       <a:fillRect/>
                     </a:stretch>
@@ -49,7 +52,7 @@
     <w:p/>
     <w:p>
       <w:r>
-        <w:t>Projects Screenshots</w:t>
+        <w:t>PROJECT SCREENSHOTS</w:t>
       </w:r>
     </w:p>
     <w:p>
@@ -73,6 +76,9 @@
         </w:numPr>
       </w:pPr>
       <w:r>
+        <w:rPr>
+          <w:noProof/>
+        </w:rPr>
         <w:drawing>
           <wp:inline distT="0" distB="0" distL="0" distR="0" wp14:anchorId="4C31C1A8" wp14:editId="1763B9CB">
             <wp:extent cx="5943600" cy="3048000"/>
@@ -89,7 +95,7 @@
                     <pic:cNvPicPr/>
                   </pic:nvPicPr>
                   <pic:blipFill>
-                    <a:blip r:embed="rId6"/>
+                    <a:blip r:embed="rId8"/>
                     <a:stretch>
                       <a:fillRect/>
                     </a:stretch>
@@ -137,6 +143,9 @@
         </w:numPr>
       </w:pPr>
       <w:r>
+        <w:rPr>
+          <w:noProof/>
+        </w:rPr>
         <w:lastRenderedPageBreak/>
         <w:drawing>
           <wp:inline distT="0" distB="0" distL="0" distR="0" wp14:anchorId="0233DB5F" wp14:editId="1243C29F">
@@ -154,7 +163,7 @@
                     <pic:cNvPicPr/>
                   </pic:nvPicPr>
                   <pic:blipFill>
-                    <a:blip r:embed="rId7"/>
+                    <a:blip r:embed="rId9"/>
                     <a:stretch>
                       <a:fillRect/>
                     </a:stretch>
@@ -202,6 +211,9 @@
         </w:numPr>
       </w:pPr>
       <w:r>
+        <w:rPr>
+          <w:noProof/>
+        </w:rPr>
         <w:drawing>
           <wp:inline distT="0" distB="0" distL="0" distR="0" wp14:anchorId="1CEE2F2E" wp14:editId="25A42E4C">
             <wp:extent cx="5943600" cy="3043555"/>
@@ -218,7 +230,7 @@
                     <pic:cNvPicPr/>
                   </pic:nvPicPr>
                   <pic:blipFill>
-                    <a:blip r:embed="rId8"/>
+                    <a:blip r:embed="rId10"/>
                     <a:stretch>
                       <a:fillRect/>
                     </a:stretch>
@@ -266,6 +278,9 @@
         </w:numPr>
       </w:pPr>
       <w:r>
+        <w:rPr>
+          <w:noProof/>
+        </w:rPr>
         <w:lastRenderedPageBreak/>
         <w:drawing>
           <wp:inline distT="0" distB="0" distL="0" distR="0" wp14:anchorId="30A4AA58" wp14:editId="480ECAFC">
@@ -283,7 +298,7 @@
                     <pic:cNvPicPr/>
                   </pic:nvPicPr>
                   <pic:blipFill>
-                    <a:blip r:embed="rId9"/>
+                    <a:blip r:embed="rId11"/>
                     <a:stretch>
                       <a:fillRect/>
                     </a:stretch>
@@ -331,6 +346,9 @@
         </w:numPr>
       </w:pPr>
       <w:r>
+        <w:rPr>
+          <w:noProof/>
+        </w:rPr>
         <w:drawing>
           <wp:inline distT="0" distB="0" distL="0" distR="0" wp14:anchorId="24649F3A" wp14:editId="3AF22665">
             <wp:extent cx="5943600" cy="3006090"/>
@@ -347,7 +365,7 @@
                     <pic:cNvPicPr/>
                   </pic:nvPicPr>
                   <pic:blipFill>
-                    <a:blip r:embed="rId10"/>
+                    <a:blip r:embed="rId12"/>
                     <a:stretch>
                       <a:fillRect/>
                     </a:stretch>
@@ -378,6 +396,9 @@
         </w:numPr>
       </w:pPr>
       <w:r>
+        <w:rPr>
+          <w:noProof/>
+        </w:rPr>
         <w:lastRenderedPageBreak/>
         <w:drawing>
           <wp:inline distT="0" distB="0" distL="0" distR="0" wp14:anchorId="1ACADC68" wp14:editId="7F940CE0">
@@ -395,7 +416,7 @@
                     <pic:cNvPicPr/>
                   </pic:nvPicPr>
                   <pic:blipFill>
-                    <a:blip r:embed="rId11"/>
+                    <a:blip r:embed="rId13"/>
                     <a:stretch>
                       <a:fillRect/>
                     </a:stretch>
@@ -418,21 +439,411 @@
     </w:p>
     <w:p>
       <w:r>
-        <w:t>Contacts Screenshots</w:t>
-      </w:r>
-    </w:p>
-    <w:p>
-      <w:r>
-        <w:t>Users Screenshots</w:t>
-      </w:r>
-    </w:p>
-    <w:p>
-      <w:r>
-        <w:t>Education Screenshots</w:t>
+        <w:t>USERS</w:t>
+      </w:r>
+    </w:p>
+    <w:p>
+      <w:pPr>
+        <w:pStyle w:val="ListParagraph"/>
+        <w:numPr>
+          <w:ilvl w:val="0"/>
+          <w:numId w:val="1"/>
+        </w:numPr>
+      </w:pPr>
+      <w:r>
+        <w:t>CREATE A USER</w:t>
       </w:r>
     </w:p>
     <w:p/>
+    <w:p>
+      <w:pPr>
+        <w:pStyle w:val="ListParagraph"/>
+        <w:numPr>
+          <w:ilvl w:val="0"/>
+          <w:numId w:val="1"/>
+        </w:numPr>
+      </w:pPr>
+      <w:r>
+        <w:drawing>
+          <wp:inline distT="0" distB="0" distL="0" distR="0" wp14:anchorId="18474D29" wp14:editId="593F052D">
+            <wp:extent cx="5943600" cy="3152775"/>
+            <wp:effectExtent l="0" t="0" r="0" b="9525"/>
+            <wp:docPr id="996017952" name="Picture 1" descr="A screenshot of a computer&#10;&#10;AI-generated content may be incorrect."/>
+            <wp:cNvGraphicFramePr>
+              <a:graphicFrameLocks xmlns:a="http://schemas.openxmlformats.org/drawingml/2006/main" noChangeAspect="1"/>
+            </wp:cNvGraphicFramePr>
+            <a:graphic xmlns:a="http://schemas.openxmlformats.org/drawingml/2006/main">
+              <a:graphicData uri="http://schemas.openxmlformats.org/drawingml/2006/picture">
+                <pic:pic xmlns:pic="http://schemas.openxmlformats.org/drawingml/2006/picture">
+                  <pic:nvPicPr>
+                    <pic:cNvPr id="996017952" name="Picture 1" descr="A screenshot of a computer&#10;&#10;AI-generated content may be incorrect."/>
+                    <pic:cNvPicPr/>
+                  </pic:nvPicPr>
+                  <pic:blipFill>
+                    <a:blip r:embed="rId14"/>
+                    <a:stretch>
+                      <a:fillRect/>
+                    </a:stretch>
+                  </pic:blipFill>
+                  <pic:spPr>
+                    <a:xfrm>
+                      <a:off x="0" y="0"/>
+                      <a:ext cx="5943600" cy="3152775"/>
+                    </a:xfrm>
+                    <a:prstGeom prst="rect">
+                      <a:avLst/>
+                    </a:prstGeom>
+                  </pic:spPr>
+                </pic:pic>
+              </a:graphicData>
+            </a:graphic>
+          </wp:inline>
+        </w:drawing>
+      </w:r>
+    </w:p>
+    <w:p/>
+    <w:p/>
+    <w:p/>
+    <w:p/>
+    <w:p/>
+    <w:p>
+      <w:pPr>
+        <w:pStyle w:val="ListParagraph"/>
+        <w:numPr>
+          <w:ilvl w:val="0"/>
+          <w:numId w:val="1"/>
+        </w:numPr>
+      </w:pPr>
+      <w:r>
+        <w:lastRenderedPageBreak/>
+        <w:t>GET ALL USERS</w:t>
+      </w:r>
+    </w:p>
+    <w:p>
+      <w:pPr>
+        <w:pStyle w:val="ListParagraph"/>
+      </w:pPr>
+    </w:p>
+    <w:p>
+      <w:pPr>
+        <w:pStyle w:val="ListParagraph"/>
+        <w:numPr>
+          <w:ilvl w:val="0"/>
+          <w:numId w:val="1"/>
+        </w:numPr>
+      </w:pPr>
+      <w:r>
+        <w:drawing>
+          <wp:inline distT="0" distB="0" distL="0" distR="0" wp14:anchorId="1129F89D" wp14:editId="19E457DA">
+            <wp:extent cx="5943600" cy="3133090"/>
+            <wp:effectExtent l="0" t="0" r="0" b="0"/>
+            <wp:docPr id="1382594158" name="Picture 1" descr="A screenshot of a computer&#10;&#10;AI-generated content may be incorrect."/>
+            <wp:cNvGraphicFramePr>
+              <a:graphicFrameLocks xmlns:a="http://schemas.openxmlformats.org/drawingml/2006/main" noChangeAspect="1"/>
+            </wp:cNvGraphicFramePr>
+            <a:graphic xmlns:a="http://schemas.openxmlformats.org/drawingml/2006/main">
+              <a:graphicData uri="http://schemas.openxmlformats.org/drawingml/2006/picture">
+                <pic:pic xmlns:pic="http://schemas.openxmlformats.org/drawingml/2006/picture">
+                  <pic:nvPicPr>
+                    <pic:cNvPr id="1382594158" name="Picture 1" descr="A screenshot of a computer&#10;&#10;AI-generated content may be incorrect."/>
+                    <pic:cNvPicPr/>
+                  </pic:nvPicPr>
+                  <pic:blipFill>
+                    <a:blip r:embed="rId15"/>
+                    <a:stretch>
+                      <a:fillRect/>
+                    </a:stretch>
+                  </pic:blipFill>
+                  <pic:spPr>
+                    <a:xfrm>
+                      <a:off x="0" y="0"/>
+                      <a:ext cx="5943600" cy="3133090"/>
+                    </a:xfrm>
+                    <a:prstGeom prst="rect">
+                      <a:avLst/>
+                    </a:prstGeom>
+                  </pic:spPr>
+                </pic:pic>
+              </a:graphicData>
+            </a:graphic>
+          </wp:inline>
+        </w:drawing>
+      </w:r>
+    </w:p>
+    <w:p>
+      <w:pPr>
+        <w:pStyle w:val="ListParagraph"/>
+      </w:pPr>
+    </w:p>
+    <w:p>
+      <w:pPr>
+        <w:pStyle w:val="ListParagraph"/>
+        <w:numPr>
+          <w:ilvl w:val="0"/>
+          <w:numId w:val="1"/>
+        </w:numPr>
+      </w:pPr>
+      <w:r>
+        <w:t>USER LOGIN</w:t>
+      </w:r>
+    </w:p>
+    <w:p>
+      <w:pPr>
+        <w:pStyle w:val="ListParagraph"/>
+      </w:pPr>
+    </w:p>
+    <w:p>
+      <w:pPr>
+        <w:pStyle w:val="ListParagraph"/>
+        <w:numPr>
+          <w:ilvl w:val="0"/>
+          <w:numId w:val="1"/>
+        </w:numPr>
+      </w:pPr>
+    </w:p>
+    <w:p>
+      <w:pPr>
+        <w:pStyle w:val="ListParagraph"/>
+      </w:pPr>
+    </w:p>
+    <w:p>
+      <w:pPr>
+        <w:pStyle w:val="ListParagraph"/>
+        <w:numPr>
+          <w:ilvl w:val="0"/>
+          <w:numId w:val="1"/>
+        </w:numPr>
+      </w:pPr>
+      <w:r>
+        <w:drawing>
+          <wp:inline distT="0" distB="0" distL="0" distR="0" wp14:anchorId="61855180" wp14:editId="3E42DD40">
+            <wp:extent cx="5943600" cy="3141345"/>
+            <wp:effectExtent l="0" t="0" r="0" b="1905"/>
+            <wp:docPr id="729764934" name="Picture 1" descr="A screenshot of a computer&#10;&#10;AI-generated content may be incorrect."/>
+            <wp:cNvGraphicFramePr>
+              <a:graphicFrameLocks xmlns:a="http://schemas.openxmlformats.org/drawingml/2006/main" noChangeAspect="1"/>
+            </wp:cNvGraphicFramePr>
+            <a:graphic xmlns:a="http://schemas.openxmlformats.org/drawingml/2006/main">
+              <a:graphicData uri="http://schemas.openxmlformats.org/drawingml/2006/picture">
+                <pic:pic xmlns:pic="http://schemas.openxmlformats.org/drawingml/2006/picture">
+                  <pic:nvPicPr>
+                    <pic:cNvPr id="729764934" name="Picture 1" descr="A screenshot of a computer&#10;&#10;AI-generated content may be incorrect."/>
+                    <pic:cNvPicPr/>
+                  </pic:nvPicPr>
+                  <pic:blipFill>
+                    <a:blip r:embed="rId16"/>
+                    <a:stretch>
+                      <a:fillRect/>
+                    </a:stretch>
+                  </pic:blipFill>
+                  <pic:spPr>
+                    <a:xfrm>
+                      <a:off x="0" y="0"/>
+                      <a:ext cx="5943600" cy="3141345"/>
+                    </a:xfrm>
+                    <a:prstGeom prst="rect">
+                      <a:avLst/>
+                    </a:prstGeom>
+                  </pic:spPr>
+                </pic:pic>
+              </a:graphicData>
+            </a:graphic>
+          </wp:inline>
+        </w:drawing>
+      </w:r>
+    </w:p>
+    <w:p/>
+    <w:p/>
+    <w:p>
+      <w:pPr>
+        <w:pStyle w:val="ListParagraph"/>
+        <w:numPr>
+          <w:ilvl w:val="0"/>
+          <w:numId w:val="1"/>
+        </w:numPr>
+      </w:pPr>
+      <w:r>
+        <w:lastRenderedPageBreak/>
+        <w:t>GET USER BY ID</w:t>
+      </w:r>
+    </w:p>
+    <w:p>
+      <w:r>
+        <w:drawing>
+          <wp:inline distT="0" distB="0" distL="0" distR="0" wp14:anchorId="3B310356" wp14:editId="1BFCC44F">
+            <wp:extent cx="5943600" cy="3114675"/>
+            <wp:effectExtent l="0" t="0" r="0" b="9525"/>
+            <wp:docPr id="1273788810" name="Picture 1" descr="A screenshot of a computer&#10;&#10;AI-generated content may be incorrect."/>
+            <wp:cNvGraphicFramePr>
+              <a:graphicFrameLocks xmlns:a="http://schemas.openxmlformats.org/drawingml/2006/main" noChangeAspect="1"/>
+            </wp:cNvGraphicFramePr>
+            <a:graphic xmlns:a="http://schemas.openxmlformats.org/drawingml/2006/main">
+              <a:graphicData uri="http://schemas.openxmlformats.org/drawingml/2006/picture">
+                <pic:pic xmlns:pic="http://schemas.openxmlformats.org/drawingml/2006/picture">
+                  <pic:nvPicPr>
+                    <pic:cNvPr id="1273788810" name="Picture 1" descr="A screenshot of a computer&#10;&#10;AI-generated content may be incorrect."/>
+                    <pic:cNvPicPr/>
+                  </pic:nvPicPr>
+                  <pic:blipFill>
+                    <a:blip r:embed="rId17"/>
+                    <a:stretch>
+                      <a:fillRect/>
+                    </a:stretch>
+                  </pic:blipFill>
+                  <pic:spPr>
+                    <a:xfrm>
+                      <a:off x="0" y="0"/>
+                      <a:ext cx="5943600" cy="3114675"/>
+                    </a:xfrm>
+                    <a:prstGeom prst="rect">
+                      <a:avLst/>
+                    </a:prstGeom>
+                  </pic:spPr>
+                </pic:pic>
+              </a:graphicData>
+            </a:graphic>
+          </wp:inline>
+        </w:drawing>
+      </w:r>
+    </w:p>
+    <w:p/>
+    <w:p>
+      <w:r>
+        <w:drawing>
+          <wp:inline distT="0" distB="0" distL="0" distR="0" wp14:anchorId="3AFAD40D" wp14:editId="48359C48">
+            <wp:extent cx="5943600" cy="3121660"/>
+            <wp:effectExtent l="0" t="0" r="0" b="2540"/>
+            <wp:docPr id="1619212564" name="Picture 1" descr="A screenshot of a computer&#10;&#10;AI-generated content may be incorrect."/>
+            <wp:cNvGraphicFramePr>
+              <a:graphicFrameLocks xmlns:a="http://schemas.openxmlformats.org/drawingml/2006/main" noChangeAspect="1"/>
+            </wp:cNvGraphicFramePr>
+            <a:graphic xmlns:a="http://schemas.openxmlformats.org/drawingml/2006/main">
+              <a:graphicData uri="http://schemas.openxmlformats.org/drawingml/2006/picture">
+                <pic:pic xmlns:pic="http://schemas.openxmlformats.org/drawingml/2006/picture">
+                  <pic:nvPicPr>
+                    <pic:cNvPr id="1619212564" name="Picture 1" descr="A screenshot of a computer&#10;&#10;AI-generated content may be incorrect."/>
+                    <pic:cNvPicPr/>
+                  </pic:nvPicPr>
+                  <pic:blipFill>
+                    <a:blip r:embed="rId18"/>
+                    <a:stretch>
+                      <a:fillRect/>
+                    </a:stretch>
+                  </pic:blipFill>
+                  <pic:spPr>
+                    <a:xfrm>
+                      <a:off x="0" y="0"/>
+                      <a:ext cx="5943600" cy="3121660"/>
+                    </a:xfrm>
+                    <a:prstGeom prst="rect">
+                      <a:avLst/>
+                    </a:prstGeom>
+                  </pic:spPr>
+                </pic:pic>
+              </a:graphicData>
+            </a:graphic>
+          </wp:inline>
+        </w:drawing>
+      </w:r>
+    </w:p>
+    <w:p/>
+    <w:p/>
+    <w:p/>
+    <w:p/>
+    <w:p>
+      <w:pPr>
+        <w:pStyle w:val="ListParagraph"/>
+        <w:numPr>
+          <w:ilvl w:val="0"/>
+          <w:numId w:val="1"/>
+        </w:numPr>
+      </w:pPr>
+      <w:r>
+        <w:lastRenderedPageBreak/>
+        <w:t>DELETE USER BY ID</w:t>
+      </w:r>
+    </w:p>
+    <w:p>
+      <w:r>
+        <w:drawing>
+          <wp:inline distT="0" distB="0" distL="0" distR="0" wp14:anchorId="2B45EC6D" wp14:editId="2A444790">
+            <wp:extent cx="5943600" cy="3030855"/>
+            <wp:effectExtent l="0" t="0" r="0" b="0"/>
+            <wp:docPr id="1305146409" name="Picture 1" descr="A screenshot of a computer&#10;&#10;AI-generated content may be incorrect."/>
+            <wp:cNvGraphicFramePr>
+              <a:graphicFrameLocks xmlns:a="http://schemas.openxmlformats.org/drawingml/2006/main" noChangeAspect="1"/>
+            </wp:cNvGraphicFramePr>
+            <a:graphic xmlns:a="http://schemas.openxmlformats.org/drawingml/2006/main">
+              <a:graphicData uri="http://schemas.openxmlformats.org/drawingml/2006/picture">
+                <pic:pic xmlns:pic="http://schemas.openxmlformats.org/drawingml/2006/picture">
+                  <pic:nvPicPr>
+                    <pic:cNvPr id="1305146409" name="Picture 1" descr="A screenshot of a computer&#10;&#10;AI-generated content may be incorrect."/>
+                    <pic:cNvPicPr/>
+                  </pic:nvPicPr>
+                  <pic:blipFill>
+                    <a:blip r:embed="rId19"/>
+                    <a:stretch>
+                      <a:fillRect/>
+                    </a:stretch>
+                  </pic:blipFill>
+                  <pic:spPr>
+                    <a:xfrm>
+                      <a:off x="0" y="0"/>
+                      <a:ext cx="5943600" cy="3030855"/>
+                    </a:xfrm>
+                    <a:prstGeom prst="rect">
+                      <a:avLst/>
+                    </a:prstGeom>
+                  </pic:spPr>
+                </pic:pic>
+              </a:graphicData>
+            </a:graphic>
+          </wp:inline>
+        </w:drawing>
+      </w:r>
+    </w:p>
+    <w:p/>
+    <w:p>
+      <w:r>
+        <w:drawing>
+          <wp:inline distT="0" distB="0" distL="0" distR="0" wp14:anchorId="5CD3904A" wp14:editId="69FB5A87">
+            <wp:extent cx="5943600" cy="2987675"/>
+            <wp:effectExtent l="0" t="0" r="0" b="3175"/>
+            <wp:docPr id="2039782994" name="Picture 1" descr="A screenshot of a computer&#10;&#10;AI-generated content may be incorrect."/>
+            <wp:cNvGraphicFramePr>
+              <a:graphicFrameLocks xmlns:a="http://schemas.openxmlformats.org/drawingml/2006/main" noChangeAspect="1"/>
+            </wp:cNvGraphicFramePr>
+            <a:graphic xmlns:a="http://schemas.openxmlformats.org/drawingml/2006/main">
+              <a:graphicData uri="http://schemas.openxmlformats.org/drawingml/2006/picture">
+                <pic:pic xmlns:pic="http://schemas.openxmlformats.org/drawingml/2006/picture">
+                  <pic:nvPicPr>
+                    <pic:cNvPr id="2039782994" name="Picture 1" descr="A screenshot of a computer&#10;&#10;AI-generated content may be incorrect."/>
+                    <pic:cNvPicPr/>
+                  </pic:nvPicPr>
+                  <pic:blipFill>
+                    <a:blip r:embed="rId20"/>
+                    <a:stretch>
+                      <a:fillRect/>
+                    </a:stretch>
+                  </pic:blipFill>
+                  <pic:spPr>
+                    <a:xfrm>
+                      <a:off x="0" y="0"/>
+                      <a:ext cx="5943600" cy="2987675"/>
+                    </a:xfrm>
+                    <a:prstGeom prst="rect">
+                      <a:avLst/>
+                    </a:prstGeom>
+                  </pic:spPr>
+                </pic:pic>
+              </a:graphicData>
+            </a:graphic>
+          </wp:inline>
+        </w:drawing>
+      </w:r>
+    </w:p>
     <w:sectPr>
+      <w:headerReference w:type="default" r:id="rId21"/>
       <w:pgSz w:w="12240" w:h="15840"/>
       <w:pgMar w:top="1440" w:right="1440" w:bottom="1440" w:left="1440" w:header="708" w:footer="708" w:gutter="0"/>
       <w:cols w:space="708"/>
@@ -440,6 +851,114 @@
     </w:sectPr>
   </w:body>
 </w:document>
+</file>
+
+<file path=word/endnotes.xml><?xml version="1.0" encoding="utf-8"?>
+<w:endnotes xmlns:wpc="http://schemas.microsoft.com/office/word/2010/wordprocessingCanvas" xmlns:cx="http://schemas.microsoft.com/office/drawing/2014/chartex" xmlns:cx1="http://schemas.microsoft.com/office/drawing/2015/9/8/chartex" xmlns:cx2="http://schemas.microsoft.com/office/drawing/2015/10/21/chartex" xmlns:cx3="http://schemas.microsoft.com/office/drawing/2016/5/9/chartex" xmlns:cx4="http://schemas.microsoft.com/office/drawing/2016/5/10/chartex" xmlns:cx5="http://schemas.microsoft.com/office/drawing/2016/5/11/chartex" xmlns:cx6="http://schemas.microsoft.com/office/drawing/2016/5/12/chartex" xmlns:cx7="http://schemas.microsoft.com/office/drawing/2016/5/13/chartex" xmlns:cx8="http://schemas.microsoft.com/office/drawing/2016/5/14/chartex" xmlns:mc="http://schemas.openxmlformats.org/markup-compatibility/2006" xmlns:aink="http://schemas.microsoft.com/office/drawing/2016/ink" xmlns:am3d="http://schemas.microsoft.com/office/drawing/2017/model3d" xmlns:o="urn:schemas-microsoft-com:office:office" xmlns:oel="http://schemas.microsoft.com/office/2019/extlst" xmlns:r="http://schemas.openxmlformats.org/officeDocument/2006/relationships" xmlns:m="http://schemas.openxmlformats.org/officeDocument/2006/math" xmlns:v="urn:schemas-microsoft-com:vml" xmlns:wp14="http://schemas.microsoft.com/office/word/2010/wordprocessingDrawing" xmlns:wp="http://schemas.openxmlformats.org/drawingml/2006/wordprocessingDrawing" xmlns:w10="urn:schemas-microsoft-com:office:word" xmlns:w="http://schemas.openxmlformats.org/wordprocessingml/2006/main" xmlns:w14="http://schemas.microsoft.com/office/word/2010/wordml" xmlns:w15="http://schemas.microsoft.com/office/word/2012/wordml" xmlns:w16cex="http://schemas.microsoft.com/office/word/2018/wordml/cex" xmlns:w16cid="http://schemas.microsoft.com/office/word/2016/wordml/cid" xmlns:w16="http://schemas.microsoft.com/office/word/2018/wordml" xmlns:w16du="http://schemas.microsoft.com/office/word/2023/wordml/word16du" xmlns:w16sdtdh="http://schemas.microsoft.com/office/word/2020/wordml/sdtdatahash" xmlns:w16sdtfl="http://schemas.microsoft.com/office/word/2024/wordml/sdtformatlock" xmlns:w16se="http://schemas.microsoft.com/office/word/2015/wordml/symex" xmlns:wpg="http://schemas.microsoft.com/office/word/2010/wordprocessingGroup" xmlns:wpi="http://schemas.microsoft.com/office/word/2010/wordprocessingInk" xmlns:wne="http://schemas.microsoft.com/office/word/2006/wordml" xmlns:wps="http://schemas.microsoft.com/office/word/2010/wordprocessingShape" mc:Ignorable="w14 w15 w16se w16cid w16 w16cex w16sdtdh w16sdtfl w16du wp14">
+  <w:endnote w:type="separator" w:id="-1">
+    <w:p>
+      <w:pPr>
+        <w:spacing w:after="0" w:line="240" w:lineRule="auto"/>
+      </w:pPr>
+      <w:r>
+        <w:separator/>
+      </w:r>
+    </w:p>
+  </w:endnote>
+  <w:endnote w:type="continuationSeparator" w:id="0">
+    <w:p>
+      <w:pPr>
+        <w:spacing w:after="0" w:line="240" w:lineRule="auto"/>
+      </w:pPr>
+      <w:r>
+        <w:continuationSeparator/>
+      </w:r>
+    </w:p>
+  </w:endnote>
+</w:endnotes>
+</file>
+
+<file path=word/footnotes.xml><?xml version="1.0" encoding="utf-8"?>
+<w:footnotes xmlns:wpc="http://schemas.microsoft.com/office/word/2010/wordprocessingCanvas" xmlns:cx="http://schemas.microsoft.com/office/drawing/2014/chartex" xmlns:cx1="http://schemas.microsoft.com/office/drawing/2015/9/8/chartex" xmlns:cx2="http://schemas.microsoft.com/office/drawing/2015/10/21/chartex" xmlns:cx3="http://schemas.microsoft.com/office/drawing/2016/5/9/chartex" xmlns:cx4="http://schemas.microsoft.com/office/drawing/2016/5/10/chartex" xmlns:cx5="http://schemas.microsoft.com/office/drawing/2016/5/11/chartex" xmlns:cx6="http://schemas.microsoft.com/office/drawing/2016/5/12/chartex" xmlns:cx7="http://schemas.microsoft.com/office/drawing/2016/5/13/chartex" xmlns:cx8="http://schemas.microsoft.com/office/drawing/2016/5/14/chartex" xmlns:mc="http://schemas.openxmlformats.org/markup-compatibility/2006" xmlns:aink="http://schemas.microsoft.com/office/drawing/2016/ink" xmlns:am3d="http://schemas.microsoft.com/office/drawing/2017/model3d" xmlns:o="urn:schemas-microsoft-com:office:office" xmlns:oel="http://schemas.microsoft.com/office/2019/extlst" xmlns:r="http://schemas.openxmlformats.org/officeDocument/2006/relationships" xmlns:m="http://schemas.openxmlformats.org/officeDocument/2006/math" xmlns:v="urn:schemas-microsoft-com:vml" xmlns:wp14="http://schemas.microsoft.com/office/word/2010/wordprocessingDrawing" xmlns:wp="http://schemas.openxmlformats.org/drawingml/2006/wordprocessingDrawing" xmlns:w10="urn:schemas-microsoft-com:office:word" xmlns:w="http://schemas.openxmlformats.org/wordprocessingml/2006/main" xmlns:w14="http://schemas.microsoft.com/office/word/2010/wordml" xmlns:w15="http://schemas.microsoft.com/office/word/2012/wordml" xmlns:w16cex="http://schemas.microsoft.com/office/word/2018/wordml/cex" xmlns:w16cid="http://schemas.microsoft.com/office/word/2016/wordml/cid" xmlns:w16="http://schemas.microsoft.com/office/word/2018/wordml" xmlns:w16du="http://schemas.microsoft.com/office/word/2023/wordml/word16du" xmlns:w16sdtdh="http://schemas.microsoft.com/office/word/2020/wordml/sdtdatahash" xmlns:w16sdtfl="http://schemas.microsoft.com/office/word/2024/wordml/sdtformatlock" xmlns:w16se="http://schemas.microsoft.com/office/word/2015/wordml/symex" xmlns:wpg="http://schemas.microsoft.com/office/word/2010/wordprocessingGroup" xmlns:wpi="http://schemas.microsoft.com/office/word/2010/wordprocessingInk" xmlns:wne="http://schemas.microsoft.com/office/word/2006/wordml" xmlns:wps="http://schemas.microsoft.com/office/word/2010/wordprocessingShape" mc:Ignorable="w14 w15 w16se w16cid w16 w16cex w16sdtdh w16sdtfl w16du wp14">
+  <w:footnote w:type="separator" w:id="-1">
+    <w:p>
+      <w:pPr>
+        <w:spacing w:after="0" w:line="240" w:lineRule="auto"/>
+      </w:pPr>
+      <w:r>
+        <w:separator/>
+      </w:r>
+    </w:p>
+  </w:footnote>
+  <w:footnote w:type="continuationSeparator" w:id="0">
+    <w:p>
+      <w:pPr>
+        <w:spacing w:after="0" w:line="240" w:lineRule="auto"/>
+      </w:pPr>
+      <w:r>
+        <w:continuationSeparator/>
+      </w:r>
+    </w:p>
+  </w:footnote>
+</w:footnotes>
+</file>
+
+<file path=word/header1.xml><?xml version="1.0" encoding="utf-8"?>
+<w:hdr xmlns:wpc="http://schemas.microsoft.com/office/word/2010/wordprocessingCanvas" xmlns:cx="http://schemas.microsoft.com/office/drawing/2014/chartex" xmlns:cx1="http://schemas.microsoft.com/office/drawing/2015/9/8/chartex" xmlns:cx2="http://schemas.microsoft.com/office/drawing/2015/10/21/chartex" xmlns:cx3="http://schemas.microsoft.com/office/drawing/2016/5/9/chartex" xmlns:cx4="http://schemas.microsoft.com/office/drawing/2016/5/10/chartex" xmlns:cx5="http://schemas.microsoft.com/office/drawing/2016/5/11/chartex" xmlns:cx6="http://schemas.microsoft.com/office/drawing/2016/5/12/chartex" xmlns:cx7="http://schemas.microsoft.com/office/drawing/2016/5/13/chartex" xmlns:cx8="http://schemas.microsoft.com/office/drawing/2016/5/14/chartex" xmlns:mc="http://schemas.openxmlformats.org/markup-compatibility/2006" xmlns:aink="http://schemas.microsoft.com/office/drawing/2016/ink" xmlns:am3d="http://schemas.microsoft.com/office/drawing/2017/model3d" xmlns:o="urn:schemas-microsoft-com:office:office" xmlns:oel="http://schemas.microsoft.com/office/2019/extlst" xmlns:r="http://schemas.openxmlformats.org/officeDocument/2006/relationships" xmlns:m="http://schemas.openxmlformats.org/officeDocument/2006/math" xmlns:v="urn:schemas-microsoft-com:vml" xmlns:wp14="http://schemas.microsoft.com/office/word/2010/wordprocessingDrawing" xmlns:wp="http://schemas.openxmlformats.org/drawingml/2006/wordprocessingDrawing" xmlns:w10="urn:schemas-microsoft-com:office:word" xmlns:w="http://schemas.openxmlformats.org/wordprocessingml/2006/main" xmlns:w14="http://schemas.microsoft.com/office/word/2010/wordml" xmlns:w15="http://schemas.microsoft.com/office/word/2012/wordml" xmlns:w16cex="http://schemas.microsoft.com/office/word/2018/wordml/cex" xmlns:w16cid="http://schemas.microsoft.com/office/word/2016/wordml/cid" xmlns:w16="http://schemas.microsoft.com/office/word/2018/wordml" xmlns:w16du="http://schemas.microsoft.com/office/word/2023/wordml/word16du" xmlns:w16sdtdh="http://schemas.microsoft.com/office/word/2020/wordml/sdtdatahash" xmlns:w16sdtfl="http://schemas.microsoft.com/office/word/2024/wordml/sdtformatlock" xmlns:w16se="http://schemas.microsoft.com/office/word/2015/wordml/symex" xmlns:wpg="http://schemas.microsoft.com/office/word/2010/wordprocessingGroup" xmlns:wpi="http://schemas.microsoft.com/office/word/2010/wordprocessingInk" xmlns:wne="http://schemas.microsoft.com/office/word/2006/wordml" xmlns:wps="http://schemas.microsoft.com/office/word/2010/wordprocessingShape" mc:Ignorable="w14 w15 w16se w16cid w16 w16cex w16sdtdh w16sdtfl w16du wp14">
+  <w:p>
+    <w:pPr>
+      <w:pStyle w:val="Header"/>
+      <w:rPr>
+        <w:b/>
+        <w:bCs/>
+      </w:rPr>
+    </w:pPr>
+    <w:r>
+      <w:rPr>
+        <w:b/>
+        <w:bCs/>
+      </w:rPr>
+      <w:t>MICHELLE AMOSAH</w:t>
+    </w:r>
+    <w:r>
+      <w:rPr>
+        <w:b/>
+        <w:bCs/>
+      </w:rPr>
+      <w:tab/>
+    </w:r>
+    <w:r>
+      <w:rPr>
+        <w:b/>
+        <w:bCs/>
+      </w:rPr>
+      <w:t>COMP229-</w:t>
+    </w:r>
+    <w:r>
+      <w:rPr>
+        <w:b/>
+        <w:bCs/>
+      </w:rPr>
+      <w:t>Nodejs, Express, REST API, MongoDB</w:t>
+    </w:r>
+  </w:p>
+  <w:p>
+    <w:pPr>
+      <w:pStyle w:val="Header"/>
+      <w:rPr>
+        <w:b/>
+        <w:bCs/>
+      </w:rPr>
+    </w:pPr>
+    <w:r>
+      <w:rPr>
+        <w:b/>
+        <w:bCs/>
+      </w:rPr>
+      <w:t>300766067</w:t>
+    </w:r>
+  </w:p>
+</w:hdr>
 </file>
 
 <file path=word/numbering.xml><?xml version="1.0" encoding="utf-8"?>
@@ -1479,6 +1998,50 @@
       <w:spacing w:val="5"/>
     </w:rPr>
   </w:style>
+  <w:style w:type="paragraph" w:styleId="Header">
+    <w:name w:val="header"/>
+    <w:basedOn w:val="Normal"/>
+    <w:link w:val="HeaderChar"/>
+    <w:uiPriority w:val="99"/>
+    <w:unhideWhenUsed/>
+    <w:rsid w:val="00D93551"/>
+    <w:pPr>
+      <w:tabs>
+        <w:tab w:val="center" w:pos="4680"/>
+        <w:tab w:val="right" w:pos="9360"/>
+      </w:tabs>
+      <w:spacing w:after="0" w:line="240" w:lineRule="auto"/>
+    </w:pPr>
+  </w:style>
+  <w:style w:type="character" w:customStyle="1" w:styleId="HeaderChar">
+    <w:name w:val="Header Char"/>
+    <w:basedOn w:val="DefaultParagraphFont"/>
+    <w:link w:val="Header"/>
+    <w:uiPriority w:val="99"/>
+    <w:rsid w:val="00D93551"/>
+  </w:style>
+  <w:style w:type="paragraph" w:styleId="Footer">
+    <w:name w:val="footer"/>
+    <w:basedOn w:val="Normal"/>
+    <w:link w:val="FooterChar"/>
+    <w:uiPriority w:val="99"/>
+    <w:unhideWhenUsed/>
+    <w:rsid w:val="00D93551"/>
+    <w:pPr>
+      <w:tabs>
+        <w:tab w:val="center" w:pos="4680"/>
+        <w:tab w:val="right" w:pos="9360"/>
+      </w:tabs>
+      <w:spacing w:after="0" w:line="240" w:lineRule="auto"/>
+    </w:pPr>
+  </w:style>
+  <w:style w:type="character" w:customStyle="1" w:styleId="FooterChar">
+    <w:name w:val="Footer Char"/>
+    <w:basedOn w:val="DefaultParagraphFont"/>
+    <w:link w:val="Footer"/>
+    <w:uiPriority w:val="99"/>
+    <w:rsid w:val="00D93551"/>
+  </w:style>
 </w:styles>
 </file>
 

</xml_diff>